<commit_message>
Codes and Assignments for 15 16 march updated
</commit_message>
<xml_diff>
--- a/Assignment 5.docx
+++ b/Assignment 5.docx
@@ -427,19 +427,82 @@
       </w:r>
       <w:proofErr w:type="spellEnd"/>
       <w:r>
+        <w:t xml:space="preserve">? </w:t>
+      </w:r>
+    </w:p>
+    <w:p>
+      <w:pPr>
+        <w:spacing w:after="0"/>
+        <w:jc w:val="both"/>
+      </w:pPr>
+      <w:r>
+        <w:t xml:space="preserve">Both </w:t>
+      </w:r>
+      <w:proofErr w:type="spellStart"/>
+      <w:r>
+        <w:t>ArrayList</w:t>
+      </w:r>
+      <w:proofErr w:type="spellEnd"/>
+      <w:r>
+        <w:t xml:space="preserve"> and LinkedList are two different implementations of the List interface.</w:t>
+      </w:r>
+    </w:p>
+    <w:p>
+      <w:pPr>
+        <w:spacing w:after="0"/>
+        <w:jc w:val="both"/>
+      </w:pPr>
+    </w:p>
+    <w:p>
+      <w:pPr>
+        <w:spacing w:after="0"/>
+        <w:jc w:val="both"/>
+      </w:pPr>
+      <w:r>
+        <w:t>3.</w:t>
+      </w:r>
+      <w:r>
+        <w:t xml:space="preserve"> </w:t>
+      </w:r>
+      <w:r>
+        <w:t>A</w:t>
+      </w:r>
+      <w:r>
+        <w:t>dvantages and disadvantages of array list</w:t>
+      </w:r>
+      <w:r>
         <w:t>?</w:t>
       </w:r>
-      <w:r>
-        <w:t xml:space="preserve"> </w:t>
-      </w:r>
-    </w:p>
-    <w:p>
-      <w:pPr>
-        <w:spacing w:after="0"/>
-        <w:jc w:val="both"/>
-      </w:pPr>
-      <w:r>
-        <w:t xml:space="preserve">Both </w:t>
+    </w:p>
+    <w:p>
+      <w:pPr>
+        <w:spacing w:after="0"/>
+        <w:jc w:val="both"/>
+      </w:pPr>
+      <w:r>
+        <w:t xml:space="preserve">Some advantages of </w:t>
+      </w:r>
+      <w:proofErr w:type="spellStart"/>
+      <w:r>
+        <w:t>arraylist</w:t>
+      </w:r>
+      <w:proofErr w:type="spellEnd"/>
+      <w:r>
+        <w:t xml:space="preserve"> are: - </w:t>
+      </w:r>
+    </w:p>
+    <w:p>
+      <w:pPr>
+        <w:pStyle w:val="ListParagraph"/>
+        <w:numPr>
+          <w:ilvl w:val="0"/>
+          <w:numId w:val="3"/>
+        </w:numPr>
+        <w:spacing w:after="0"/>
+        <w:jc w:val="both"/>
+      </w:pPr>
+      <w:r>
+        <w:t xml:space="preserve">You can define </w:t>
       </w:r>
       <w:proofErr w:type="spellStart"/>
       <w:r>
@@ -447,37 +510,233 @@
       </w:r>
       <w:proofErr w:type="spellEnd"/>
       <w:r>
-        <w:t xml:space="preserve"> and LinkedList are two different implementations of the List interface.</w:t>
-      </w:r>
-    </w:p>
-    <w:p>
-      <w:pPr>
-        <w:spacing w:after="0"/>
-        <w:jc w:val="both"/>
-      </w:pPr>
-    </w:p>
-    <w:p>
-      <w:pPr>
-        <w:spacing w:after="0"/>
-        <w:jc w:val="both"/>
-      </w:pPr>
-      <w:r>
-        <w:t>3.</w:t>
-      </w:r>
-      <w:r>
-        <w:t xml:space="preserve"> </w:t>
-      </w:r>
-      <w:r>
-        <w:t>A</w:t>
-      </w:r>
-      <w:r>
-        <w:t xml:space="preserve">dvantages and </w:t>
-      </w:r>
-      <w:r>
-        <w:t>disadvantages</w:t>
-      </w:r>
-      <w:r>
-        <w:t xml:space="preserve"> of array list</w:t>
+        <w:t xml:space="preserve"> as re-sizable array. Size of the </w:t>
+      </w:r>
+      <w:proofErr w:type="spellStart"/>
+      <w:r>
+        <w:t>ArrayList</w:t>
+      </w:r>
+      <w:proofErr w:type="spellEnd"/>
+      <w:r>
+        <w:t xml:space="preserve"> is not fixed. </w:t>
+      </w:r>
+      <w:proofErr w:type="spellStart"/>
+      <w:r>
+        <w:t>ArrayList</w:t>
+      </w:r>
+      <w:proofErr w:type="spellEnd"/>
+      <w:r>
+        <w:t xml:space="preserve"> can grow and shrink dynamically.</w:t>
+      </w:r>
+    </w:p>
+    <w:p>
+      <w:pPr>
+        <w:pStyle w:val="ListParagraph"/>
+        <w:numPr>
+          <w:ilvl w:val="0"/>
+          <w:numId w:val="3"/>
+        </w:numPr>
+        <w:spacing w:after="0"/>
+        <w:jc w:val="both"/>
+      </w:pPr>
+      <w:r>
+        <w:t>Elements can be inserted at or deleted from a particular position.</w:t>
+      </w:r>
+    </w:p>
+    <w:p>
+      <w:pPr>
+        <w:pStyle w:val="ListParagraph"/>
+        <w:numPr>
+          <w:ilvl w:val="0"/>
+          <w:numId w:val="3"/>
+        </w:numPr>
+        <w:spacing w:after="0"/>
+        <w:jc w:val="both"/>
+      </w:pPr>
+      <w:proofErr w:type="spellStart"/>
+      <w:r>
+        <w:t>ArrayList</w:t>
+      </w:r>
+      <w:proofErr w:type="spellEnd"/>
+      <w:r>
+        <w:t xml:space="preserve"> class has many methods to manipulate the stored objects.</w:t>
+      </w:r>
+    </w:p>
+    <w:p>
+      <w:pPr>
+        <w:pStyle w:val="ListParagraph"/>
+        <w:numPr>
+          <w:ilvl w:val="0"/>
+          <w:numId w:val="3"/>
+        </w:numPr>
+        <w:spacing w:after="0"/>
+        <w:jc w:val="both"/>
+      </w:pPr>
+      <w:r>
+        <w:t xml:space="preserve">If generics are not used, </w:t>
+      </w:r>
+      <w:proofErr w:type="spellStart"/>
+      <w:r>
+        <w:t>ArrayList</w:t>
+      </w:r>
+      <w:proofErr w:type="spellEnd"/>
+      <w:r>
+        <w:t xml:space="preserve"> can hold any type of objects.</w:t>
+      </w:r>
+    </w:p>
+    <w:p>
+      <w:pPr>
+        <w:pStyle w:val="ListParagraph"/>
+        <w:numPr>
+          <w:ilvl w:val="0"/>
+          <w:numId w:val="3"/>
+        </w:numPr>
+        <w:spacing w:after="0"/>
+        <w:jc w:val="both"/>
+      </w:pPr>
+      <w:r>
+        <w:t xml:space="preserve">You can traverse an </w:t>
+      </w:r>
+      <w:proofErr w:type="spellStart"/>
+      <w:r>
+        <w:t>ArrayList</w:t>
+      </w:r>
+      <w:proofErr w:type="spellEnd"/>
+      <w:r>
+        <w:t xml:space="preserve"> in both the directions – forward and backward using </w:t>
+      </w:r>
+      <w:proofErr w:type="spellStart"/>
+      <w:r>
+        <w:t>ListIterator</w:t>
+      </w:r>
+      <w:proofErr w:type="spellEnd"/>
+      <w:r>
+        <w:t>.</w:t>
+      </w:r>
+    </w:p>
+    <w:p>
+      <w:pPr>
+        <w:pStyle w:val="ListParagraph"/>
+        <w:numPr>
+          <w:ilvl w:val="0"/>
+          <w:numId w:val="3"/>
+        </w:numPr>
+        <w:spacing w:after="0"/>
+        <w:jc w:val="both"/>
+      </w:pPr>
+      <w:proofErr w:type="spellStart"/>
+      <w:r>
+        <w:t>ArrayList</w:t>
+      </w:r>
+      <w:proofErr w:type="spellEnd"/>
+      <w:r>
+        <w:t xml:space="preserve"> can hold multiple null elements.</w:t>
+      </w:r>
+    </w:p>
+    <w:p>
+      <w:pPr>
+        <w:pStyle w:val="ListParagraph"/>
+        <w:numPr>
+          <w:ilvl w:val="0"/>
+          <w:numId w:val="3"/>
+        </w:numPr>
+        <w:spacing w:after="0"/>
+        <w:jc w:val="both"/>
+      </w:pPr>
+      <w:proofErr w:type="spellStart"/>
+      <w:r>
+        <w:t>ArrayList</w:t>
+      </w:r>
+      <w:proofErr w:type="spellEnd"/>
+      <w:r>
+        <w:t xml:space="preserve"> can hold duplicate elements.</w:t>
+      </w:r>
+    </w:p>
+    <w:p>
+      <w:pPr>
+        <w:spacing w:after="0"/>
+        <w:jc w:val="both"/>
+      </w:pPr>
+    </w:p>
+    <w:p>
+      <w:pPr>
+        <w:spacing w:after="0"/>
+        <w:jc w:val="both"/>
+      </w:pPr>
+      <w:r>
+        <w:t>Some disadvantages are: -</w:t>
+      </w:r>
+    </w:p>
+    <w:p>
+      <w:pPr>
+        <w:pStyle w:val="ListParagraph"/>
+        <w:numPr>
+          <w:ilvl w:val="0"/>
+          <w:numId w:val="4"/>
+        </w:numPr>
+        <w:spacing w:after="0"/>
+        <w:jc w:val="both"/>
+      </w:pPr>
+      <w:r>
+        <w:t xml:space="preserve">A possible disadvantage of </w:t>
+      </w:r>
+      <w:proofErr w:type="spellStart"/>
+      <w:r>
+        <w:t>ArrayList</w:t>
+      </w:r>
+      <w:proofErr w:type="spellEnd"/>
+      <w:r>
+        <w:t xml:space="preserve"> is that it holds only object types and not primitive types (</w:t>
+      </w:r>
+      <w:proofErr w:type="spellStart"/>
+      <w:r>
+        <w:t>eg</w:t>
+      </w:r>
+      <w:proofErr w:type="spellEnd"/>
+      <w:r>
+        <w:t xml:space="preserve">, </w:t>
+      </w:r>
+      <w:proofErr w:type="gramStart"/>
+      <w:r>
+        <w:t>int )</w:t>
+      </w:r>
+      <w:proofErr w:type="gramEnd"/>
+      <w:r>
+        <w:t xml:space="preserve">. To use a primitive type in an </w:t>
+      </w:r>
+      <w:proofErr w:type="spellStart"/>
+      <w:r>
+        <w:t>ArrayList</w:t>
+      </w:r>
+      <w:proofErr w:type="spellEnd"/>
+      <w:r>
+        <w:t>, put it inside an object or use of the wrapper classes (</w:t>
+      </w:r>
+      <w:proofErr w:type="spellStart"/>
+      <w:r>
+        <w:t>eg</w:t>
+      </w:r>
+      <w:proofErr w:type="spellEnd"/>
+      <w:r>
+        <w:t>, Integer, Double, Character.).</w:t>
+      </w:r>
+    </w:p>
+    <w:p>
+      <w:pPr>
+        <w:spacing w:after="0"/>
+        <w:jc w:val="both"/>
+      </w:pPr>
+    </w:p>
+    <w:p>
+      <w:pPr>
+        <w:spacing w:after="0"/>
+        <w:jc w:val="both"/>
+      </w:pPr>
+      <w:r>
+        <w:t>4.</w:t>
+      </w:r>
+      <w:r>
+        <w:t xml:space="preserve"> what are iterator and cursors in java</w:t>
       </w:r>
       <w:r>
         <w:t>?</w:t>
@@ -489,284 +748,7 @@
         <w:jc w:val="both"/>
       </w:pPr>
       <w:r>
-        <w:t xml:space="preserve">Some advantages of </w:t>
-      </w:r>
-      <w:proofErr w:type="spellStart"/>
-      <w:r>
-        <w:t>arraylist</w:t>
-      </w:r>
-      <w:proofErr w:type="spellEnd"/>
-      <w:r>
-        <w:t xml:space="preserve"> are: - </w:t>
-      </w:r>
-    </w:p>
-    <w:p>
-      <w:pPr>
-        <w:pStyle w:val="ListParagraph"/>
-        <w:numPr>
-          <w:ilvl w:val="0"/>
-          <w:numId w:val="3"/>
-        </w:numPr>
-        <w:spacing w:after="0"/>
-        <w:jc w:val="both"/>
-      </w:pPr>
-      <w:r>
-        <w:t xml:space="preserve">You can define </w:t>
-      </w:r>
-      <w:proofErr w:type="spellStart"/>
-      <w:r>
-        <w:t>ArrayList</w:t>
-      </w:r>
-      <w:proofErr w:type="spellEnd"/>
-      <w:r>
-        <w:t xml:space="preserve"> as re-sizable array. Size of the </w:t>
-      </w:r>
-      <w:proofErr w:type="spellStart"/>
-      <w:r>
-        <w:t>ArrayList</w:t>
-      </w:r>
-      <w:proofErr w:type="spellEnd"/>
-      <w:r>
-        <w:t xml:space="preserve"> is not fixed. </w:t>
-      </w:r>
-      <w:proofErr w:type="spellStart"/>
-      <w:r>
-        <w:t>ArrayList</w:t>
-      </w:r>
-      <w:proofErr w:type="spellEnd"/>
-      <w:r>
-        <w:t xml:space="preserve"> can grow and shrink dynamically.</w:t>
-      </w:r>
-    </w:p>
-    <w:p>
-      <w:pPr>
-        <w:pStyle w:val="ListParagraph"/>
-        <w:numPr>
-          <w:ilvl w:val="0"/>
-          <w:numId w:val="3"/>
-        </w:numPr>
-        <w:spacing w:after="0"/>
-        <w:jc w:val="both"/>
-      </w:pPr>
-      <w:r>
-        <w:t>Elements can be inserted at or deleted from a particular position.</w:t>
-      </w:r>
-    </w:p>
-    <w:p>
-      <w:pPr>
-        <w:pStyle w:val="ListParagraph"/>
-        <w:numPr>
-          <w:ilvl w:val="0"/>
-          <w:numId w:val="3"/>
-        </w:numPr>
-        <w:spacing w:after="0"/>
-        <w:jc w:val="both"/>
-      </w:pPr>
-      <w:proofErr w:type="spellStart"/>
-      <w:r>
-        <w:t>ArrayList</w:t>
-      </w:r>
-      <w:proofErr w:type="spellEnd"/>
-      <w:r>
-        <w:t xml:space="preserve"> class has many methods to manipulate the stored objects.</w:t>
-      </w:r>
-    </w:p>
-    <w:p>
-      <w:pPr>
-        <w:pStyle w:val="ListParagraph"/>
-        <w:numPr>
-          <w:ilvl w:val="0"/>
-          <w:numId w:val="3"/>
-        </w:numPr>
-        <w:spacing w:after="0"/>
-        <w:jc w:val="both"/>
-      </w:pPr>
-      <w:r>
-        <w:t xml:space="preserve">If generics are not used, </w:t>
-      </w:r>
-      <w:proofErr w:type="spellStart"/>
-      <w:r>
-        <w:t>ArrayList</w:t>
-      </w:r>
-      <w:proofErr w:type="spellEnd"/>
-      <w:r>
-        <w:t xml:space="preserve"> can hold any type of objects.</w:t>
-      </w:r>
-    </w:p>
-    <w:p>
-      <w:pPr>
-        <w:pStyle w:val="ListParagraph"/>
-        <w:numPr>
-          <w:ilvl w:val="0"/>
-          <w:numId w:val="3"/>
-        </w:numPr>
-        <w:spacing w:after="0"/>
-        <w:jc w:val="both"/>
-      </w:pPr>
-      <w:r>
-        <w:t xml:space="preserve">You can traverse an </w:t>
-      </w:r>
-      <w:proofErr w:type="spellStart"/>
-      <w:r>
-        <w:t>ArrayList</w:t>
-      </w:r>
-      <w:proofErr w:type="spellEnd"/>
-      <w:r>
-        <w:t xml:space="preserve"> in both the directions – forward and backward using </w:t>
-      </w:r>
-      <w:proofErr w:type="spellStart"/>
-      <w:r>
-        <w:t>ListIterator</w:t>
-      </w:r>
-      <w:proofErr w:type="spellEnd"/>
-      <w:r>
-        <w:t>.</w:t>
-      </w:r>
-    </w:p>
-    <w:p>
-      <w:pPr>
-        <w:pStyle w:val="ListParagraph"/>
-        <w:numPr>
-          <w:ilvl w:val="0"/>
-          <w:numId w:val="3"/>
-        </w:numPr>
-        <w:spacing w:after="0"/>
-        <w:jc w:val="both"/>
-      </w:pPr>
-      <w:proofErr w:type="spellStart"/>
-      <w:r>
-        <w:t>ArrayList</w:t>
-      </w:r>
-      <w:proofErr w:type="spellEnd"/>
-      <w:r>
-        <w:t xml:space="preserve"> can hold multiple null elements.</w:t>
-      </w:r>
-    </w:p>
-    <w:p>
-      <w:pPr>
-        <w:pStyle w:val="ListParagraph"/>
-        <w:numPr>
-          <w:ilvl w:val="0"/>
-          <w:numId w:val="3"/>
-        </w:numPr>
-        <w:spacing w:after="0"/>
-        <w:jc w:val="both"/>
-      </w:pPr>
-      <w:proofErr w:type="spellStart"/>
-      <w:r>
-        <w:t>ArrayList</w:t>
-      </w:r>
-      <w:proofErr w:type="spellEnd"/>
-      <w:r>
-        <w:t xml:space="preserve"> can hold duplicate elements.</w:t>
-      </w:r>
-    </w:p>
-    <w:p>
-      <w:pPr>
-        <w:spacing w:after="0"/>
-        <w:jc w:val="both"/>
-      </w:pPr>
-    </w:p>
-    <w:p>
-      <w:pPr>
-        <w:spacing w:after="0"/>
-        <w:jc w:val="both"/>
-      </w:pPr>
-      <w:r>
-        <w:t>Some disadvantages are: -</w:t>
-      </w:r>
-    </w:p>
-    <w:p>
-      <w:pPr>
-        <w:pStyle w:val="ListParagraph"/>
-        <w:numPr>
-          <w:ilvl w:val="0"/>
-          <w:numId w:val="4"/>
-        </w:numPr>
-        <w:spacing w:after="0"/>
-        <w:jc w:val="both"/>
-      </w:pPr>
-      <w:r>
-        <w:t xml:space="preserve">A possible disadvantage of </w:t>
-      </w:r>
-      <w:proofErr w:type="spellStart"/>
-      <w:r>
-        <w:t>ArrayList</w:t>
-      </w:r>
-      <w:proofErr w:type="spellEnd"/>
-      <w:r>
-        <w:t xml:space="preserve"> is that it holds only object types and not primitive types (</w:t>
-      </w:r>
-      <w:proofErr w:type="spellStart"/>
-      <w:r>
-        <w:t>eg</w:t>
-      </w:r>
-      <w:proofErr w:type="spellEnd"/>
-      <w:r>
-        <w:t xml:space="preserve">, </w:t>
-      </w:r>
-      <w:proofErr w:type="gramStart"/>
-      <w:r>
-        <w:t>int )</w:t>
-      </w:r>
-      <w:proofErr w:type="gramEnd"/>
-      <w:r>
-        <w:t xml:space="preserve">. To use a primitive type in an </w:t>
-      </w:r>
-      <w:proofErr w:type="spellStart"/>
-      <w:r>
-        <w:t>ArrayList</w:t>
-      </w:r>
-      <w:proofErr w:type="spellEnd"/>
-      <w:r>
-        <w:t>, put it inside an object or use of the wrapper classes (</w:t>
-      </w:r>
-      <w:proofErr w:type="spellStart"/>
-      <w:r>
-        <w:t>eg</w:t>
-      </w:r>
-      <w:proofErr w:type="spellEnd"/>
-      <w:r>
-        <w:t>, Integer, Double, Character.).</w:t>
-      </w:r>
-    </w:p>
-    <w:p>
-      <w:pPr>
-        <w:spacing w:after="0"/>
-        <w:jc w:val="both"/>
-      </w:pPr>
-    </w:p>
-    <w:p>
-      <w:pPr>
-        <w:spacing w:after="0"/>
-        <w:jc w:val="both"/>
-      </w:pPr>
-      <w:r>
-        <w:t>4.</w:t>
-      </w:r>
-      <w:r>
-        <w:t xml:space="preserve"> </w:t>
-      </w:r>
-      <w:r>
-        <w:t>what are iterator and cursors in java</w:t>
-      </w:r>
-      <w:r>
-        <w:t>?</w:t>
-      </w:r>
-    </w:p>
-    <w:p>
-      <w:pPr>
-        <w:spacing w:after="0"/>
-        <w:jc w:val="both"/>
-      </w:pPr>
-      <w:r>
-        <w:t xml:space="preserve">Iterator is an interface available in Collection framework in java. util package. It is a Java Cursor used to iterate a collection of objects. It is used to traverse a </w:t>
-      </w:r>
-      <w:r>
-        <w:t>collection object element</w:t>
-      </w:r>
-      <w:r>
-        <w:t xml:space="preserve"> one by one.</w:t>
+        <w:t>Iterator is an interface available in Collection framework in java. util package. It is a Java Cursor used to iterate a collection of objects. It is used to traverse a collection object element one by one.</w:t>
       </w:r>
     </w:p>
     <w:p>
@@ -865,8 +847,495 @@
     <w:p>
       <w:pPr>
         <w:spacing w:after="0"/>
-        <w:jc w:val="both"/>
-      </w:pPr>
+        <w:ind w:left="360"/>
+        <w:jc w:val="both"/>
+      </w:pPr>
+    </w:p>
+    <w:p>
+      <w:pPr>
+        <w:spacing w:after="0"/>
+        <w:jc w:val="both"/>
+      </w:pPr>
+      <w:r>
+        <w:t>6.What are the 10 OWASP?</w:t>
+      </w:r>
+    </w:p>
+    <w:p>
+      <w:pPr>
+        <w:pStyle w:val="ListParagraph"/>
+        <w:numPr>
+          <w:ilvl w:val="0"/>
+          <w:numId w:val="6"/>
+        </w:numPr>
+        <w:spacing w:after="0"/>
+        <w:jc w:val="both"/>
+      </w:pPr>
+      <w:r>
+        <w:t>Injection. A code injection occurs when invalid data is sent by an attacker into a web application. The attacker’s intent in doing so is to make the application do something it was not designed to do.</w:t>
+      </w:r>
+    </w:p>
+    <w:p>
+      <w:pPr>
+        <w:pStyle w:val="ListParagraph"/>
+        <w:numPr>
+          <w:ilvl w:val="0"/>
+          <w:numId w:val="6"/>
+        </w:numPr>
+        <w:spacing w:after="0"/>
+        <w:jc w:val="both"/>
+      </w:pPr>
+      <w:r>
+        <w:t xml:space="preserve">Broken Authentication.  Certain applications are often improperly implemented. Specifically, functions related to authentication and session management, when implemented incorrectly, allow attackers to compromise passwords, keywords, and sessions. This can lead to stolen user identity and </w:t>
+      </w:r>
+      <w:proofErr w:type="spellStart"/>
+      <w:r>
+        <w:t>moreii</w:t>
+      </w:r>
+      <w:proofErr w:type="spellEnd"/>
+      <w:r>
+        <w:t>.</w:t>
+      </w:r>
+    </w:p>
+    <w:p>
+      <w:pPr>
+        <w:pStyle w:val="ListParagraph"/>
+        <w:numPr>
+          <w:ilvl w:val="0"/>
+          <w:numId w:val="6"/>
+        </w:numPr>
+        <w:spacing w:after="0"/>
+        <w:jc w:val="both"/>
+      </w:pPr>
+      <w:r>
+        <w:t>Sensitive Data Exposure. Sensitive data exposure is when important stored or transmitted data (such as social security numbers) is compromised.</w:t>
+      </w:r>
+    </w:p>
+    <w:p>
+      <w:pPr>
+        <w:pStyle w:val="ListParagraph"/>
+        <w:numPr>
+          <w:ilvl w:val="0"/>
+          <w:numId w:val="6"/>
+        </w:numPr>
+        <w:spacing w:after="0"/>
+        <w:jc w:val="both"/>
+      </w:pPr>
+      <w:r>
+        <w:t xml:space="preserve">XML External Entities (XXE). Attackers </w:t>
+      </w:r>
+      <w:proofErr w:type="gramStart"/>
+      <w:r>
+        <w:t>are able to</w:t>
+      </w:r>
+      <w:proofErr w:type="gramEnd"/>
+      <w:r>
+        <w:t xml:space="preserve"> take advantage of web applications that use vulnerable component processing XML’s. Attackers </w:t>
+      </w:r>
+      <w:proofErr w:type="gramStart"/>
+      <w:r>
+        <w:t>are able to</w:t>
+      </w:r>
+      <w:proofErr w:type="gramEnd"/>
+      <w:r>
+        <w:t xml:space="preserve"> upload XML or include hostile commands or content within an XML document.</w:t>
+      </w:r>
+    </w:p>
+    <w:p>
+      <w:pPr>
+        <w:pStyle w:val="ListParagraph"/>
+        <w:numPr>
+          <w:ilvl w:val="0"/>
+          <w:numId w:val="6"/>
+        </w:numPr>
+        <w:spacing w:after="0"/>
+        <w:jc w:val="both"/>
+      </w:pPr>
+      <w:r>
+        <w:t xml:space="preserve">Broken Access Control. Broken access control is when an attacker </w:t>
+      </w:r>
+      <w:proofErr w:type="gramStart"/>
+      <w:r>
+        <w:t>is able to</w:t>
+      </w:r>
+      <w:proofErr w:type="gramEnd"/>
+      <w:r>
+        <w:t xml:space="preserve"> get access to user accounts. The attacker </w:t>
+      </w:r>
+      <w:proofErr w:type="gramStart"/>
+      <w:r>
+        <w:t>is able to</w:t>
+      </w:r>
+      <w:proofErr w:type="gramEnd"/>
+      <w:r>
+        <w:t xml:space="preserve"> operate as the user or as an administrator in the system.</w:t>
+      </w:r>
+    </w:p>
+    <w:p>
+      <w:pPr>
+        <w:pStyle w:val="ListParagraph"/>
+        <w:numPr>
+          <w:ilvl w:val="0"/>
+          <w:numId w:val="6"/>
+        </w:numPr>
+        <w:spacing w:after="0"/>
+        <w:jc w:val="both"/>
+      </w:pPr>
+      <w:r>
+        <w:t>Security Misconfiguration. Security misconfigurations are when design or configuration weaknesses result from a configuration error or shortcoming.</w:t>
+      </w:r>
+    </w:p>
+    <w:p>
+      <w:pPr>
+        <w:pStyle w:val="ListParagraph"/>
+        <w:numPr>
+          <w:ilvl w:val="0"/>
+          <w:numId w:val="6"/>
+        </w:numPr>
+        <w:spacing w:after="0"/>
+        <w:jc w:val="both"/>
+      </w:pPr>
+      <w:r>
+        <w:t>Cross-Site Scripting (XSS). XSS attacks occur when an application includes untrusted data on a webpage. Attackers inject client-side scripts into this webpage.</w:t>
+      </w:r>
+    </w:p>
+    <w:p>
+      <w:pPr>
+        <w:pStyle w:val="ListParagraph"/>
+        <w:numPr>
+          <w:ilvl w:val="0"/>
+          <w:numId w:val="6"/>
+        </w:numPr>
+        <w:spacing w:after="0"/>
+        <w:jc w:val="both"/>
+      </w:pPr>
+      <w:r>
+        <w:t>Insecure Deserialization. Insecure Deserialization is a vulnerability where deserialization flaws allow an attacker to remotely execute code in the system.</w:t>
+      </w:r>
+    </w:p>
+    <w:p>
+      <w:pPr>
+        <w:pStyle w:val="ListParagraph"/>
+        <w:numPr>
+          <w:ilvl w:val="0"/>
+          <w:numId w:val="6"/>
+        </w:numPr>
+        <w:spacing w:after="0"/>
+        <w:jc w:val="both"/>
+      </w:pPr>
+      <w:r>
+        <w:t xml:space="preserve">Using Components </w:t>
+      </w:r>
+      <w:proofErr w:type="gramStart"/>
+      <w:r>
+        <w:t>With</w:t>
+      </w:r>
+      <w:proofErr w:type="gramEnd"/>
+      <w:r>
+        <w:t xml:space="preserve"> Known Vulnerabilities. This vulnerability’s title states its nature; it describes when applications are built and run using components that contain known vulnerabilities.</w:t>
+      </w:r>
+    </w:p>
+    <w:p>
+      <w:pPr>
+        <w:pStyle w:val="ListParagraph"/>
+        <w:numPr>
+          <w:ilvl w:val="0"/>
+          <w:numId w:val="6"/>
+        </w:numPr>
+        <w:spacing w:after="0"/>
+        <w:jc w:val="both"/>
+      </w:pPr>
+      <w:r>
+        <w:t xml:space="preserve">Insufficient Logging </w:t>
+      </w:r>
+      <w:proofErr w:type="gramStart"/>
+      <w:r>
+        <w:t>And</w:t>
+      </w:r>
+      <w:proofErr w:type="gramEnd"/>
+      <w:r>
+        <w:t xml:space="preserve"> Monitoring. Logging and monitoring are activities that should be performed to a website frequently, to guarantee it is secure. Failure to adequately log and monitor a site leaves it vulnerable to more severe compromising activities.</w:t>
+      </w:r>
+    </w:p>
+    <w:p>
+      <w:pPr>
+        <w:spacing w:after="0"/>
+        <w:jc w:val="both"/>
+      </w:pPr>
+    </w:p>
+    <w:p>
+      <w:pPr>
+        <w:spacing w:after="0"/>
+        <w:jc w:val="both"/>
+      </w:pPr>
+      <w:r>
+        <w:t xml:space="preserve">7. </w:t>
+      </w:r>
+      <w:r>
+        <w:t>can catch be return without try in java?</w:t>
+      </w:r>
+    </w:p>
+    <w:p>
+      <w:pPr>
+        <w:spacing w:after="0"/>
+        <w:jc w:val="both"/>
+      </w:pPr>
+      <w:r>
+        <w:t>We can't have catch or finally clause without a try statement.</w:t>
+      </w:r>
+    </w:p>
+    <w:p>
+      <w:pPr>
+        <w:spacing w:after="0"/>
+        <w:jc w:val="both"/>
+      </w:pPr>
+    </w:p>
+    <w:p>
+      <w:pPr>
+        <w:spacing w:after="0"/>
+        <w:jc w:val="both"/>
+      </w:pPr>
+      <w:r>
+        <w:t>8.</w:t>
+      </w:r>
+      <w:r>
+        <w:t xml:space="preserve"> </w:t>
+      </w:r>
+      <w:r>
+        <w:t xml:space="preserve">can try </w:t>
+      </w:r>
+      <w:proofErr w:type="gramStart"/>
+      <w:r>
+        <w:t>be</w:t>
+      </w:r>
+      <w:proofErr w:type="gramEnd"/>
+      <w:r>
+        <w:t xml:space="preserve"> return catch in java?</w:t>
+      </w:r>
+    </w:p>
+    <w:p>
+      <w:pPr>
+        <w:spacing w:after="0"/>
+        <w:jc w:val="both"/>
+      </w:pPr>
+      <w:r>
+        <w:t xml:space="preserve">Yes, we can have </w:t>
+      </w:r>
+      <w:proofErr w:type="gramStart"/>
+      <w:r>
+        <w:t>try</w:t>
+      </w:r>
+      <w:proofErr w:type="gramEnd"/>
+      <w:r>
+        <w:t xml:space="preserve"> without catch block by using finally block. You can use try with finally.</w:t>
+      </w:r>
+    </w:p>
+    <w:p>
+      <w:pPr>
+        <w:spacing w:after="0"/>
+        <w:jc w:val="both"/>
+      </w:pPr>
+    </w:p>
+    <w:p>
+      <w:pPr>
+        <w:spacing w:after="0"/>
+        <w:jc w:val="both"/>
+      </w:pPr>
+      <w:r>
+        <w:t>9.</w:t>
+      </w:r>
+      <w:r>
+        <w:t xml:space="preserve"> </w:t>
+      </w:r>
+      <w:r>
+        <w:t>can finally be return without try catch in java?</w:t>
+      </w:r>
+    </w:p>
+    <w:p>
+      <w:pPr>
+        <w:spacing w:after="0"/>
+        <w:jc w:val="both"/>
+      </w:pPr>
+      <w:r>
+        <w:t>You cannot have a catch or finally without a try block.</w:t>
+      </w:r>
+    </w:p>
+    <w:p>
+      <w:pPr>
+        <w:spacing w:after="0"/>
+        <w:jc w:val="both"/>
+      </w:pPr>
+    </w:p>
+    <w:p>
+      <w:pPr>
+        <w:spacing w:after="0"/>
+        <w:jc w:val="both"/>
+      </w:pPr>
+      <w:r>
+        <w:t>10.</w:t>
+      </w:r>
+      <w:r>
+        <w:t xml:space="preserve"> </w:t>
+      </w:r>
+      <w:r>
+        <w:t>D</w:t>
+      </w:r>
+      <w:r>
+        <w:t>ifference</w:t>
+      </w:r>
+      <w:r>
+        <w:t xml:space="preserve"> b/w comparable and comparator in java?</w:t>
+      </w:r>
+    </w:p>
+    <w:p>
+      <w:pPr>
+        <w:pStyle w:val="ListParagraph"/>
+        <w:numPr>
+          <w:ilvl w:val="0"/>
+          <w:numId w:val="7"/>
+        </w:numPr>
+        <w:spacing w:after="0"/>
+        <w:jc w:val="both"/>
+      </w:pPr>
+      <w:r>
+        <w:t>Comparable provides a single sorting sequence</w:t>
+      </w:r>
+      <w:r>
+        <w:t xml:space="preserve"> whereas </w:t>
+      </w:r>
+      <w:r>
+        <w:t>The Comparator provides multiple sorting sequences.</w:t>
+      </w:r>
+    </w:p>
+    <w:p>
+      <w:pPr>
+        <w:pStyle w:val="ListParagraph"/>
+        <w:numPr>
+          <w:ilvl w:val="0"/>
+          <w:numId w:val="7"/>
+        </w:numPr>
+        <w:spacing w:after="0"/>
+        <w:jc w:val="both"/>
+      </w:pPr>
+      <w:r>
+        <w:t>Comparable affects the original class</w:t>
+      </w:r>
+      <w:r>
+        <w:t xml:space="preserve"> whereas </w:t>
+      </w:r>
+      <w:r>
+        <w:t>Comparator doesn't affect the original class</w:t>
+      </w:r>
+      <w:r>
+        <w:t>.</w:t>
+      </w:r>
+    </w:p>
+    <w:p>
+      <w:pPr>
+        <w:pStyle w:val="ListParagraph"/>
+        <w:numPr>
+          <w:ilvl w:val="0"/>
+          <w:numId w:val="7"/>
+        </w:numPr>
+        <w:spacing w:after="0"/>
+        <w:jc w:val="both"/>
+      </w:pPr>
+      <w:r>
+        <w:t xml:space="preserve">Comparable provides </w:t>
+      </w:r>
+      <w:proofErr w:type="spellStart"/>
+      <w:proofErr w:type="gramStart"/>
+      <w:r>
+        <w:t>compareTo</w:t>
+      </w:r>
+      <w:proofErr w:type="spellEnd"/>
+      <w:r>
+        <w:t>(</w:t>
+      </w:r>
+      <w:proofErr w:type="gramEnd"/>
+      <w:r>
+        <w:t>) method to sort elements</w:t>
+      </w:r>
+      <w:r>
+        <w:t xml:space="preserve"> whereas </w:t>
+      </w:r>
+      <w:r>
+        <w:t>Comparator provides compare() method to sort elements.</w:t>
+      </w:r>
+    </w:p>
+    <w:p>
+      <w:pPr>
+        <w:pStyle w:val="ListParagraph"/>
+        <w:numPr>
+          <w:ilvl w:val="0"/>
+          <w:numId w:val="7"/>
+        </w:numPr>
+        <w:spacing w:after="0"/>
+        <w:jc w:val="both"/>
+      </w:pPr>
+      <w:r>
+        <w:t xml:space="preserve">Comparable is present in </w:t>
+      </w:r>
+      <w:proofErr w:type="spellStart"/>
+      <w:proofErr w:type="gramStart"/>
+      <w:r>
+        <w:t>java.lang</w:t>
+      </w:r>
+      <w:proofErr w:type="spellEnd"/>
+      <w:proofErr w:type="gramEnd"/>
+      <w:r>
+        <w:t xml:space="preserve"> package</w:t>
+      </w:r>
+      <w:r>
+        <w:t xml:space="preserve"> whereas </w:t>
+      </w:r>
+      <w:r>
+        <w:t xml:space="preserve">A Comparator is present in the </w:t>
+      </w:r>
+      <w:proofErr w:type="spellStart"/>
+      <w:r>
+        <w:t>java.util</w:t>
+      </w:r>
+      <w:proofErr w:type="spellEnd"/>
+      <w:r>
+        <w:t xml:space="preserve"> package.</w:t>
+      </w:r>
+    </w:p>
+    <w:p>
+      <w:pPr>
+        <w:pStyle w:val="ListParagraph"/>
+        <w:numPr>
+          <w:ilvl w:val="0"/>
+          <w:numId w:val="7"/>
+        </w:numPr>
+        <w:spacing w:after="0"/>
+        <w:jc w:val="both"/>
+      </w:pPr>
+      <w:r>
+        <w:lastRenderedPageBreak/>
+        <w:t xml:space="preserve">We can sort the list elements of Comparable type by </w:t>
+      </w:r>
+      <w:proofErr w:type="spellStart"/>
+      <w:r>
+        <w:t>Collections.sort</w:t>
+      </w:r>
+      <w:proofErr w:type="spellEnd"/>
+      <w:r>
+        <w:t>(List) method</w:t>
+      </w:r>
+      <w:r>
+        <w:t xml:space="preserve"> whereas </w:t>
+      </w:r>
+      <w:r>
+        <w:t xml:space="preserve">We can sort the list elements of Comparator type by </w:t>
+      </w:r>
+      <w:proofErr w:type="spellStart"/>
+      <w:r>
+        <w:t>Collections.sort</w:t>
+      </w:r>
+      <w:proofErr w:type="spellEnd"/>
+      <w:r>
+        <w:t>(List, Comparator) method.</w:t>
+      </w:r>
     </w:p>
     <w:sectPr>
       <w:pgSz w:w="11906" w:h="16838"/>
@@ -1196,6 +1665,92 @@
     </w:lvl>
   </w:abstractNum>
   <w:abstractNum w:abstractNumId="3" w15:restartNumberingAfterBreak="0">
+    <w:nsid w:val="497D7401"/>
+    <w:multiLevelType w:val="hybridMultilevel"/>
+    <w:tmpl w:val="1290A68A"/>
+    <w:lvl w:ilvl="0" w:tplc="0809000F">
+      <w:start w:val="1"/>
+      <w:numFmt w:val="decimal"/>
+      <w:lvlText w:val="%1."/>
+      <w:lvlJc w:val="left"/>
+      <w:pPr>
+        <w:ind w:left="720" w:hanging="360"/>
+      </w:pPr>
+    </w:lvl>
+    <w:lvl w:ilvl="1" w:tplc="08090019" w:tentative="1">
+      <w:start w:val="1"/>
+      <w:numFmt w:val="lowerLetter"/>
+      <w:lvlText w:val="%2."/>
+      <w:lvlJc w:val="left"/>
+      <w:pPr>
+        <w:ind w:left="1440" w:hanging="360"/>
+      </w:pPr>
+    </w:lvl>
+    <w:lvl w:ilvl="2" w:tplc="0809001B" w:tentative="1">
+      <w:start w:val="1"/>
+      <w:numFmt w:val="lowerRoman"/>
+      <w:lvlText w:val="%3."/>
+      <w:lvlJc w:val="right"/>
+      <w:pPr>
+        <w:ind w:left="2160" w:hanging="180"/>
+      </w:pPr>
+    </w:lvl>
+    <w:lvl w:ilvl="3" w:tplc="0809000F" w:tentative="1">
+      <w:start w:val="1"/>
+      <w:numFmt w:val="decimal"/>
+      <w:lvlText w:val="%4."/>
+      <w:lvlJc w:val="left"/>
+      <w:pPr>
+        <w:ind w:left="2880" w:hanging="360"/>
+      </w:pPr>
+    </w:lvl>
+    <w:lvl w:ilvl="4" w:tplc="08090019" w:tentative="1">
+      <w:start w:val="1"/>
+      <w:numFmt w:val="lowerLetter"/>
+      <w:lvlText w:val="%5."/>
+      <w:lvlJc w:val="left"/>
+      <w:pPr>
+        <w:ind w:left="3600" w:hanging="360"/>
+      </w:pPr>
+    </w:lvl>
+    <w:lvl w:ilvl="5" w:tplc="0809001B" w:tentative="1">
+      <w:start w:val="1"/>
+      <w:numFmt w:val="lowerRoman"/>
+      <w:lvlText w:val="%6."/>
+      <w:lvlJc w:val="right"/>
+      <w:pPr>
+        <w:ind w:left="4320" w:hanging="180"/>
+      </w:pPr>
+    </w:lvl>
+    <w:lvl w:ilvl="6" w:tplc="0809000F" w:tentative="1">
+      <w:start w:val="1"/>
+      <w:numFmt w:val="decimal"/>
+      <w:lvlText w:val="%7."/>
+      <w:lvlJc w:val="left"/>
+      <w:pPr>
+        <w:ind w:left="5040" w:hanging="360"/>
+      </w:pPr>
+    </w:lvl>
+    <w:lvl w:ilvl="7" w:tplc="08090019" w:tentative="1">
+      <w:start w:val="1"/>
+      <w:numFmt w:val="lowerLetter"/>
+      <w:lvlText w:val="%8."/>
+      <w:lvlJc w:val="left"/>
+      <w:pPr>
+        <w:ind w:left="5760" w:hanging="360"/>
+      </w:pPr>
+    </w:lvl>
+    <w:lvl w:ilvl="8" w:tplc="0809001B" w:tentative="1">
+      <w:start w:val="1"/>
+      <w:numFmt w:val="lowerRoman"/>
+      <w:lvlText w:val="%9."/>
+      <w:lvlJc w:val="right"/>
+      <w:pPr>
+        <w:ind w:left="6480" w:hanging="180"/>
+      </w:pPr>
+    </w:lvl>
+  </w:abstractNum>
+  <w:abstractNum w:abstractNumId="4" w15:restartNumberingAfterBreak="0">
     <w:nsid w:val="58713040"/>
     <w:multiLevelType w:val="hybridMultilevel"/>
     <w:tmpl w:val="998E45F0"/>
@@ -1281,8 +1836,210 @@
       </w:pPr>
     </w:lvl>
   </w:abstractNum>
+  <w:abstractNum w:abstractNumId="5" w15:restartNumberingAfterBreak="0">
+    <w:nsid w:val="638068BE"/>
+    <w:multiLevelType w:val="hybridMultilevel"/>
+    <w:tmpl w:val="C0AC267C"/>
+    <w:lvl w:ilvl="0" w:tplc="08090017">
+      <w:start w:val="1"/>
+      <w:numFmt w:val="lowerLetter"/>
+      <w:lvlText w:val="%1)"/>
+      <w:lvlJc w:val="left"/>
+      <w:pPr>
+        <w:ind w:left="720" w:hanging="360"/>
+      </w:pPr>
+      <w:rPr>
+        <w:rFonts w:hint="default"/>
+      </w:rPr>
+    </w:lvl>
+    <w:lvl w:ilvl="1" w:tplc="08090019" w:tentative="1">
+      <w:start w:val="1"/>
+      <w:numFmt w:val="lowerLetter"/>
+      <w:lvlText w:val="%2."/>
+      <w:lvlJc w:val="left"/>
+      <w:pPr>
+        <w:ind w:left="1440" w:hanging="360"/>
+      </w:pPr>
+    </w:lvl>
+    <w:lvl w:ilvl="2" w:tplc="0809001B" w:tentative="1">
+      <w:start w:val="1"/>
+      <w:numFmt w:val="lowerRoman"/>
+      <w:lvlText w:val="%3."/>
+      <w:lvlJc w:val="right"/>
+      <w:pPr>
+        <w:ind w:left="2160" w:hanging="180"/>
+      </w:pPr>
+    </w:lvl>
+    <w:lvl w:ilvl="3" w:tplc="0809000F" w:tentative="1">
+      <w:start w:val="1"/>
+      <w:numFmt w:val="decimal"/>
+      <w:lvlText w:val="%4."/>
+      <w:lvlJc w:val="left"/>
+      <w:pPr>
+        <w:ind w:left="2880" w:hanging="360"/>
+      </w:pPr>
+    </w:lvl>
+    <w:lvl w:ilvl="4" w:tplc="08090019" w:tentative="1">
+      <w:start w:val="1"/>
+      <w:numFmt w:val="lowerLetter"/>
+      <w:lvlText w:val="%5."/>
+      <w:lvlJc w:val="left"/>
+      <w:pPr>
+        <w:ind w:left="3600" w:hanging="360"/>
+      </w:pPr>
+    </w:lvl>
+    <w:lvl w:ilvl="5" w:tplc="0809001B" w:tentative="1">
+      <w:start w:val="1"/>
+      <w:numFmt w:val="lowerRoman"/>
+      <w:lvlText w:val="%6."/>
+      <w:lvlJc w:val="right"/>
+      <w:pPr>
+        <w:ind w:left="4320" w:hanging="180"/>
+      </w:pPr>
+    </w:lvl>
+    <w:lvl w:ilvl="6" w:tplc="0809000F" w:tentative="1">
+      <w:start w:val="1"/>
+      <w:numFmt w:val="decimal"/>
+      <w:lvlText w:val="%7."/>
+      <w:lvlJc w:val="left"/>
+      <w:pPr>
+        <w:ind w:left="5040" w:hanging="360"/>
+      </w:pPr>
+    </w:lvl>
+    <w:lvl w:ilvl="7" w:tplc="08090019" w:tentative="1">
+      <w:start w:val="1"/>
+      <w:numFmt w:val="lowerLetter"/>
+      <w:lvlText w:val="%8."/>
+      <w:lvlJc w:val="left"/>
+      <w:pPr>
+        <w:ind w:left="5760" w:hanging="360"/>
+      </w:pPr>
+    </w:lvl>
+    <w:lvl w:ilvl="8" w:tplc="0809001B" w:tentative="1">
+      <w:start w:val="1"/>
+      <w:numFmt w:val="lowerRoman"/>
+      <w:lvlText w:val="%9."/>
+      <w:lvlJc w:val="right"/>
+      <w:pPr>
+        <w:ind w:left="6480" w:hanging="180"/>
+      </w:pPr>
+    </w:lvl>
+  </w:abstractNum>
+  <w:abstractNum w:abstractNumId="6" w15:restartNumberingAfterBreak="0">
+    <w:nsid w:val="6BE33B32"/>
+    <w:multiLevelType w:val="hybridMultilevel"/>
+    <w:tmpl w:val="5B8A318C"/>
+    <w:lvl w:ilvl="0" w:tplc="08090001">
+      <w:start w:val="1"/>
+      <w:numFmt w:val="bullet"/>
+      <w:lvlText w:val=""/>
+      <w:lvlJc w:val="left"/>
+      <w:pPr>
+        <w:ind w:left="720" w:hanging="360"/>
+      </w:pPr>
+      <w:rPr>
+        <w:rFonts w:ascii="Symbol" w:hAnsi="Symbol" w:hint="default"/>
+      </w:rPr>
+    </w:lvl>
+    <w:lvl w:ilvl="1" w:tplc="08090003" w:tentative="1">
+      <w:start w:val="1"/>
+      <w:numFmt w:val="bullet"/>
+      <w:lvlText w:val="o"/>
+      <w:lvlJc w:val="left"/>
+      <w:pPr>
+        <w:ind w:left="1440" w:hanging="360"/>
+      </w:pPr>
+      <w:rPr>
+        <w:rFonts w:ascii="Courier New" w:hAnsi="Courier New" w:cs="Courier New" w:hint="default"/>
+      </w:rPr>
+    </w:lvl>
+    <w:lvl w:ilvl="2" w:tplc="08090005" w:tentative="1">
+      <w:start w:val="1"/>
+      <w:numFmt w:val="bullet"/>
+      <w:lvlText w:val=""/>
+      <w:lvlJc w:val="left"/>
+      <w:pPr>
+        <w:ind w:left="2160" w:hanging="360"/>
+      </w:pPr>
+      <w:rPr>
+        <w:rFonts w:ascii="Wingdings" w:hAnsi="Wingdings" w:hint="default"/>
+      </w:rPr>
+    </w:lvl>
+    <w:lvl w:ilvl="3" w:tplc="08090001" w:tentative="1">
+      <w:start w:val="1"/>
+      <w:numFmt w:val="bullet"/>
+      <w:lvlText w:val=""/>
+      <w:lvlJc w:val="left"/>
+      <w:pPr>
+        <w:ind w:left="2880" w:hanging="360"/>
+      </w:pPr>
+      <w:rPr>
+        <w:rFonts w:ascii="Symbol" w:hAnsi="Symbol" w:hint="default"/>
+      </w:rPr>
+    </w:lvl>
+    <w:lvl w:ilvl="4" w:tplc="08090003" w:tentative="1">
+      <w:start w:val="1"/>
+      <w:numFmt w:val="bullet"/>
+      <w:lvlText w:val="o"/>
+      <w:lvlJc w:val="left"/>
+      <w:pPr>
+        <w:ind w:left="3600" w:hanging="360"/>
+      </w:pPr>
+      <w:rPr>
+        <w:rFonts w:ascii="Courier New" w:hAnsi="Courier New" w:cs="Courier New" w:hint="default"/>
+      </w:rPr>
+    </w:lvl>
+    <w:lvl w:ilvl="5" w:tplc="08090005" w:tentative="1">
+      <w:start w:val="1"/>
+      <w:numFmt w:val="bullet"/>
+      <w:lvlText w:val=""/>
+      <w:lvlJc w:val="left"/>
+      <w:pPr>
+        <w:ind w:left="4320" w:hanging="360"/>
+      </w:pPr>
+      <w:rPr>
+        <w:rFonts w:ascii="Wingdings" w:hAnsi="Wingdings" w:hint="default"/>
+      </w:rPr>
+    </w:lvl>
+    <w:lvl w:ilvl="6" w:tplc="08090001" w:tentative="1">
+      <w:start w:val="1"/>
+      <w:numFmt w:val="bullet"/>
+      <w:lvlText w:val=""/>
+      <w:lvlJc w:val="left"/>
+      <w:pPr>
+        <w:ind w:left="5040" w:hanging="360"/>
+      </w:pPr>
+      <w:rPr>
+        <w:rFonts w:ascii="Symbol" w:hAnsi="Symbol" w:hint="default"/>
+      </w:rPr>
+    </w:lvl>
+    <w:lvl w:ilvl="7" w:tplc="08090003" w:tentative="1">
+      <w:start w:val="1"/>
+      <w:numFmt w:val="bullet"/>
+      <w:lvlText w:val="o"/>
+      <w:lvlJc w:val="left"/>
+      <w:pPr>
+        <w:ind w:left="5760" w:hanging="360"/>
+      </w:pPr>
+      <w:rPr>
+        <w:rFonts w:ascii="Courier New" w:hAnsi="Courier New" w:cs="Courier New" w:hint="default"/>
+      </w:rPr>
+    </w:lvl>
+    <w:lvl w:ilvl="8" w:tplc="08090005" w:tentative="1">
+      <w:start w:val="1"/>
+      <w:numFmt w:val="bullet"/>
+      <w:lvlText w:val=""/>
+      <w:lvlJc w:val="left"/>
+      <w:pPr>
+        <w:ind w:left="6480" w:hanging="360"/>
+      </w:pPr>
+      <w:rPr>
+        <w:rFonts w:ascii="Wingdings" w:hAnsi="Wingdings" w:hint="default"/>
+      </w:rPr>
+    </w:lvl>
+  </w:abstractNum>
   <w:num w:numId="1">
-    <w:abstractNumId w:val="3"/>
+    <w:abstractNumId w:val="4"/>
   </w:num>
   <w:num w:numId="2">
     <w:abstractNumId w:val="1"/>
@@ -1292,6 +2049,15 @@
   </w:num>
   <w:num w:numId="4">
     <w:abstractNumId w:val="0"/>
+  </w:num>
+  <w:num w:numId="5">
+    <w:abstractNumId w:val="3"/>
+  </w:num>
+  <w:num w:numId="6">
+    <w:abstractNumId w:val="5"/>
+  </w:num>
+  <w:num w:numId="7">
+    <w:abstractNumId w:val="6"/>
   </w:num>
 </w:numbering>
 </file>

</xml_diff>